<commit_message>
I added software needs
</commit_message>
<xml_diff>
--- a/UniLearn-Needs .docx
+++ b/UniLearn-Needs .docx
@@ -155,6 +155,9 @@
             <w:pPr>
               <w:spacing w:line="720" w:lineRule="auto"/>
             </w:pPr>
+            <w:r>
+              <w:t>1</w:t>
+            </w:r>
           </w:p>
         </w:tc>
         <w:tc>
@@ -163,9 +166,32 @@
           </w:tcPr>
           <w:p>
             <w:pPr>
-              <w:spacing w:line="720" w:lineRule="auto"/>
+              <w:spacing w:line="276" w:lineRule="auto"/>
               <w:cnfStyle w:val="000000100000" w:firstRow="0" w:lastRow="0" w:firstColumn="0" w:lastColumn="0" w:oddVBand="0" w:evenVBand="0" w:oddHBand="1" w:evenHBand="0" w:firstRowFirstColumn="0" w:firstRowLastColumn="0" w:lastRowFirstColumn="0" w:lastRowLastColumn="0"/>
             </w:pPr>
+            <w:proofErr w:type="spellStart"/>
+            <w:r>
+              <w:rPr>
+                <w:b/>
+                <w:bCs/>
+              </w:rPr>
+              <w:t>I</w:t>
+            </w:r>
+            <w:r>
+              <w:rPr>
+                <w:b/>
+                <w:bCs/>
+              </w:rPr>
+              <w:t>ntegrated</w:t>
+            </w:r>
+            <w:proofErr w:type="spellEnd"/>
+            <w:r>
+              <w:rPr>
+                <w:b/>
+                <w:bCs/>
+              </w:rPr>
+              <w:t xml:space="preserve"> Development Environment (IDE)</w:t>
+            </w:r>
           </w:p>
         </w:tc>
         <w:tc>
@@ -174,9 +200,137 @@
           </w:tcPr>
           <w:p>
             <w:pPr>
-              <w:spacing w:line="720" w:lineRule="auto"/>
+              <w:spacing w:line="276" w:lineRule="auto"/>
               <w:cnfStyle w:val="000000100000" w:firstRow="0" w:lastRow="0" w:firstColumn="0" w:lastColumn="0" w:oddVBand="0" w:evenVBand="0" w:oddHBand="1" w:evenHBand="0" w:firstRowFirstColumn="0" w:firstRowLastColumn="0" w:lastRowFirstColumn="0" w:lastRowLastColumn="0"/>
             </w:pPr>
+            <w:proofErr w:type="spellStart"/>
+            <w:r>
+              <w:t>Choose</w:t>
+            </w:r>
+            <w:proofErr w:type="spellEnd"/>
+            <w:r>
+              <w:t xml:space="preserve"> an IDE </w:t>
+            </w:r>
+            <w:proofErr w:type="spellStart"/>
+            <w:r>
+              <w:t>that</w:t>
+            </w:r>
+            <w:proofErr w:type="spellEnd"/>
+            <w:r>
+              <w:t xml:space="preserve"> </w:t>
+            </w:r>
+            <w:proofErr w:type="spellStart"/>
+            <w:r>
+              <w:t>supports</w:t>
+            </w:r>
+            <w:proofErr w:type="spellEnd"/>
+            <w:r>
+              <w:t xml:space="preserve"> </w:t>
+            </w:r>
+            <w:proofErr w:type="spellStart"/>
+            <w:r>
+              <w:t>the</w:t>
+            </w:r>
+            <w:proofErr w:type="spellEnd"/>
+            <w:r>
+              <w:t xml:space="preserve"> </w:t>
+            </w:r>
+            <w:proofErr w:type="spellStart"/>
+            <w:r>
+              <w:t>programming</w:t>
+            </w:r>
+            <w:proofErr w:type="spellEnd"/>
+            <w:r>
+              <w:t xml:space="preserve"> </w:t>
+            </w:r>
+            <w:proofErr w:type="spellStart"/>
+            <w:r>
+              <w:t>languages</w:t>
+            </w:r>
+            <w:proofErr w:type="spellEnd"/>
+            <w:r>
+              <w:t xml:space="preserve"> </w:t>
+            </w:r>
+            <w:proofErr w:type="spellStart"/>
+            <w:r>
+              <w:t>you</w:t>
+            </w:r>
+            <w:proofErr w:type="spellEnd"/>
+            <w:r>
+              <w:t xml:space="preserve"> </w:t>
+            </w:r>
+            <w:proofErr w:type="spellStart"/>
+            <w:r>
+              <w:t>are</w:t>
+            </w:r>
+            <w:proofErr w:type="spellEnd"/>
+            <w:r>
+              <w:t xml:space="preserve"> </w:t>
+            </w:r>
+            <w:proofErr w:type="spellStart"/>
+            <w:r>
+              <w:t>using</w:t>
+            </w:r>
+            <w:proofErr w:type="spellEnd"/>
+            <w:r>
+              <w:t xml:space="preserve">. </w:t>
+            </w:r>
+            <w:proofErr w:type="spellStart"/>
+            <w:r>
+              <w:t>Examples</w:t>
+            </w:r>
+            <w:proofErr w:type="spellEnd"/>
+            <w:r>
+              <w:t xml:space="preserve"> </w:t>
+            </w:r>
+            <w:proofErr w:type="spellStart"/>
+            <w:r>
+              <w:t>include</w:t>
+            </w:r>
+            <w:proofErr w:type="spellEnd"/>
+            <w:r>
+              <w:t xml:space="preserve"> Visual </w:t>
+            </w:r>
+            <w:proofErr w:type="spellStart"/>
+            <w:r>
+              <w:t>Studio</w:t>
+            </w:r>
+            <w:proofErr w:type="spellEnd"/>
+            <w:r>
+              <w:t xml:space="preserve">, </w:t>
+            </w:r>
+            <w:proofErr w:type="spellStart"/>
+            <w:r>
+              <w:t>IntelliJ</w:t>
+            </w:r>
+            <w:proofErr w:type="spellEnd"/>
+            <w:r>
+              <w:t xml:space="preserve"> IDEA, </w:t>
+            </w:r>
+            <w:proofErr w:type="spellStart"/>
+            <w:r>
+              <w:t>PyCharm</w:t>
+            </w:r>
+            <w:proofErr w:type="spellEnd"/>
+            <w:r>
+              <w:t xml:space="preserve">, </w:t>
+            </w:r>
+            <w:proofErr w:type="spellStart"/>
+            <w:r>
+              <w:t>and</w:t>
+            </w:r>
+            <w:proofErr w:type="spellEnd"/>
+            <w:r>
+              <w:t xml:space="preserve"> </w:t>
+            </w:r>
+            <w:proofErr w:type="spellStart"/>
+            <w:r>
+              <w:t>Eclipse</w:t>
+            </w:r>
+            <w:proofErr w:type="spellEnd"/>
+            <w:r>
+              <w:t>.</w:t>
+            </w:r>
           </w:p>
         </w:tc>
       </w:tr>
@@ -193,6 +347,9 @@
             <w:pPr>
               <w:spacing w:line="720" w:lineRule="auto"/>
             </w:pPr>
+            <w:r>
+              <w:t>2</w:t>
+            </w:r>
           </w:p>
         </w:tc>
         <w:tc>
@@ -201,9 +358,25 @@
           </w:tcPr>
           <w:p>
             <w:pPr>
-              <w:spacing w:line="720" w:lineRule="auto"/>
+              <w:spacing w:line="276" w:lineRule="auto"/>
               <w:cnfStyle w:val="000000000000" w:firstRow="0" w:lastRow="0" w:firstColumn="0" w:lastColumn="0" w:oddVBand="0" w:evenVBand="0" w:oddHBand="0" w:evenHBand="0" w:firstRowFirstColumn="0" w:firstRowLastColumn="0" w:lastRowFirstColumn="0" w:lastRowLastColumn="0"/>
             </w:pPr>
+            <w:proofErr w:type="spellStart"/>
+            <w:r>
+              <w:rPr>
+                <w:b/>
+                <w:bCs/>
+              </w:rPr>
+              <w:t>Version</w:t>
+            </w:r>
+            <w:proofErr w:type="spellEnd"/>
+            <w:r>
+              <w:rPr>
+                <w:b/>
+                <w:bCs/>
+              </w:rPr>
+              <w:t xml:space="preserve"> Control System</w:t>
+            </w:r>
           </w:p>
         </w:tc>
         <w:tc>
@@ -212,9 +385,140 @@
           </w:tcPr>
           <w:p>
             <w:pPr>
-              <w:spacing w:line="720" w:lineRule="auto"/>
+              <w:spacing w:line="276" w:lineRule="auto"/>
               <w:cnfStyle w:val="000000000000" w:firstRow="0" w:lastRow="0" w:firstColumn="0" w:lastColumn="0" w:oddVBand="0" w:evenVBand="0" w:oddHBand="0" w:evenHBand="0" w:firstRowFirstColumn="0" w:firstRowLastColumn="0" w:lastRowFirstColumn="0" w:lastRowLastColumn="0"/>
             </w:pPr>
+            <w:r>
+              <w:t xml:space="preserve">Git is </w:t>
+            </w:r>
+            <w:proofErr w:type="spellStart"/>
+            <w:r>
+              <w:t>the</w:t>
+            </w:r>
+            <w:proofErr w:type="spellEnd"/>
+            <w:r>
+              <w:t xml:space="preserve"> </w:t>
+            </w:r>
+            <w:proofErr w:type="spellStart"/>
+            <w:r>
+              <w:t>most</w:t>
+            </w:r>
+            <w:proofErr w:type="spellEnd"/>
+            <w:r>
+              <w:t xml:space="preserve"> popular </w:t>
+            </w:r>
+            <w:proofErr w:type="spellStart"/>
+            <w:r>
+              <w:t>version</w:t>
+            </w:r>
+            <w:proofErr w:type="spellEnd"/>
+            <w:r>
+              <w:t xml:space="preserve"> </w:t>
+            </w:r>
+            <w:proofErr w:type="spellStart"/>
+            <w:r>
+              <w:t>control</w:t>
+            </w:r>
+            <w:proofErr w:type="spellEnd"/>
+            <w:r>
+              <w:t xml:space="preserve"> </w:t>
+            </w:r>
+            <w:proofErr w:type="spellStart"/>
+            <w:r>
+              <w:t>system</w:t>
+            </w:r>
+            <w:proofErr w:type="spellEnd"/>
+            <w:r>
+              <w:t xml:space="preserve">. </w:t>
+            </w:r>
+            <w:proofErr w:type="spellStart"/>
+            <w:r>
+              <w:t>GitHub</w:t>
+            </w:r>
+            <w:proofErr w:type="spellEnd"/>
+            <w:r>
+              <w:t xml:space="preserve">, </w:t>
+            </w:r>
+            <w:proofErr w:type="spellStart"/>
+            <w:r>
+              <w:t>GitLab</w:t>
+            </w:r>
+            <w:proofErr w:type="spellEnd"/>
+            <w:r>
+              <w:t xml:space="preserve">, </w:t>
+            </w:r>
+            <w:proofErr w:type="spellStart"/>
+            <w:r>
+              <w:t>or</w:t>
+            </w:r>
+            <w:proofErr w:type="spellEnd"/>
+            <w:r>
+              <w:t xml:space="preserve"> </w:t>
+            </w:r>
+            <w:proofErr w:type="spellStart"/>
+            <w:r>
+              <w:t>Bitbucket</w:t>
+            </w:r>
+            <w:proofErr w:type="spellEnd"/>
+            <w:r>
+              <w:t xml:space="preserve"> can be </w:t>
+            </w:r>
+            <w:proofErr w:type="spellStart"/>
+            <w:r>
+              <w:t>used</w:t>
+            </w:r>
+            <w:proofErr w:type="spellEnd"/>
+            <w:r>
+              <w:t xml:space="preserve"> </w:t>
+            </w:r>
+            <w:proofErr w:type="spellStart"/>
+            <w:r>
+              <w:t>for</w:t>
+            </w:r>
+            <w:proofErr w:type="spellEnd"/>
+            <w:r>
+              <w:t xml:space="preserve"> </w:t>
+            </w:r>
+            <w:proofErr w:type="spellStart"/>
+            <w:r>
+              <w:t>repository</w:t>
+            </w:r>
+            <w:proofErr w:type="spellEnd"/>
+            <w:r>
+              <w:t xml:space="preserve"> </w:t>
+            </w:r>
+            <w:proofErr w:type="spellStart"/>
+            <w:r>
+              <w:t>hosting</w:t>
+            </w:r>
+            <w:proofErr w:type="spellEnd"/>
+            <w:r>
+              <w:t xml:space="preserve"> </w:t>
+            </w:r>
+            <w:proofErr w:type="spellStart"/>
+            <w:r>
+              <w:t>and</w:t>
+            </w:r>
+            <w:proofErr w:type="spellEnd"/>
+            <w:r>
+              <w:t xml:space="preserve"> </w:t>
+            </w:r>
+            <w:proofErr w:type="spellStart"/>
+            <w:r>
+              <w:t>collaborative</w:t>
+            </w:r>
+            <w:proofErr w:type="spellEnd"/>
+            <w:r>
+              <w:t xml:space="preserve"> </w:t>
+            </w:r>
+            <w:proofErr w:type="spellStart"/>
+            <w:r>
+              <w:t>work</w:t>
+            </w:r>
+            <w:proofErr w:type="spellEnd"/>
+            <w:r>
+              <w:t>.</w:t>
+            </w:r>
           </w:p>
         </w:tc>
       </w:tr>
@@ -232,6 +536,9 @@
             <w:pPr>
               <w:spacing w:line="720" w:lineRule="auto"/>
             </w:pPr>
+            <w:r>
+              <w:t>3</w:t>
+            </w:r>
           </w:p>
         </w:tc>
         <w:tc>
@@ -240,9 +547,48 @@
           </w:tcPr>
           <w:p>
             <w:pPr>
-              <w:spacing w:line="720" w:lineRule="auto"/>
+              <w:spacing w:line="276" w:lineRule="auto"/>
               <w:cnfStyle w:val="000000100000" w:firstRow="0" w:lastRow="0" w:firstColumn="0" w:lastColumn="0" w:oddVBand="0" w:evenVBand="0" w:oddHBand="1" w:evenHBand="0" w:firstRowFirstColumn="0" w:firstRowLastColumn="0" w:lastRowFirstColumn="0" w:lastRowLastColumn="0"/>
             </w:pPr>
+            <w:r>
+              <w:rPr>
+                <w:b/>
+                <w:bCs/>
+              </w:rPr>
+              <w:t xml:space="preserve">Collaboration </w:t>
+            </w:r>
+            <w:proofErr w:type="spellStart"/>
+            <w:r>
+              <w:rPr>
+                <w:b/>
+                <w:bCs/>
+              </w:rPr>
+              <w:t>and</w:t>
+            </w:r>
+            <w:proofErr w:type="spellEnd"/>
+            <w:r>
+              <w:rPr>
+                <w:b/>
+                <w:bCs/>
+              </w:rPr>
+              <w:t xml:space="preserve"> </w:t>
+            </w:r>
+            <w:proofErr w:type="spellStart"/>
+            <w:r>
+              <w:rPr>
+                <w:b/>
+                <w:bCs/>
+              </w:rPr>
+              <w:t>Communication</w:t>
+            </w:r>
+            <w:proofErr w:type="spellEnd"/>
+            <w:r>
+              <w:rPr>
+                <w:b/>
+                <w:bCs/>
+              </w:rPr>
+              <w:t xml:space="preserve"> Tools</w:t>
+            </w:r>
           </w:p>
         </w:tc>
         <w:tc>
@@ -251,9 +597,81 @@
           </w:tcPr>
           <w:p>
             <w:pPr>
-              <w:spacing w:line="720" w:lineRule="auto"/>
+              <w:spacing w:line="276" w:lineRule="auto"/>
               <w:cnfStyle w:val="000000100000" w:firstRow="0" w:lastRow="0" w:firstColumn="0" w:lastColumn="0" w:oddVBand="0" w:evenVBand="0" w:oddHBand="1" w:evenHBand="0" w:firstRowFirstColumn="0" w:firstRowLastColumn="0" w:lastRowFirstColumn="0" w:lastRowLastColumn="0"/>
             </w:pPr>
+            <w:proofErr w:type="spellStart"/>
+            <w:r>
+              <w:t>Slack</w:t>
+            </w:r>
+            <w:proofErr w:type="spellEnd"/>
+            <w:r>
+              <w:t xml:space="preserve">, Microsoft </w:t>
+            </w:r>
+            <w:proofErr w:type="spellStart"/>
+            <w:r>
+              <w:t>Teams</w:t>
+            </w:r>
+            <w:proofErr w:type="spellEnd"/>
+            <w:r>
+              <w:t xml:space="preserve">, </w:t>
+            </w:r>
+            <w:proofErr w:type="spellStart"/>
+            <w:r>
+              <w:t>or</w:t>
+            </w:r>
+            <w:proofErr w:type="spellEnd"/>
+            <w:r>
+              <w:t xml:space="preserve"> </w:t>
+            </w:r>
+            <w:proofErr w:type="spellStart"/>
+            <w:r>
+              <w:t>Discord</w:t>
+            </w:r>
+            <w:proofErr w:type="spellEnd"/>
+            <w:r>
+              <w:t xml:space="preserve"> </w:t>
+            </w:r>
+            <w:proofErr w:type="spellStart"/>
+            <w:r>
+              <w:t>facilitate</w:t>
+            </w:r>
+            <w:proofErr w:type="spellEnd"/>
+            <w:r>
+              <w:t xml:space="preserve"> </w:t>
+            </w:r>
+            <w:proofErr w:type="spellStart"/>
+            <w:r>
+              <w:t>team</w:t>
+            </w:r>
+            <w:proofErr w:type="spellEnd"/>
+            <w:r>
+              <w:t xml:space="preserve"> </w:t>
+            </w:r>
+            <w:proofErr w:type="spellStart"/>
+            <w:r>
+              <w:t>communication</w:t>
+            </w:r>
+            <w:proofErr w:type="spellEnd"/>
+            <w:r>
+              <w:t xml:space="preserve"> </w:t>
+            </w:r>
+            <w:proofErr w:type="spellStart"/>
+            <w:r>
+              <w:t>and</w:t>
+            </w:r>
+            <w:proofErr w:type="spellEnd"/>
+            <w:r>
+              <w:t xml:space="preserve"> </w:t>
+            </w:r>
+            <w:proofErr w:type="spellStart"/>
+            <w:r>
+              <w:t>collaboration</w:t>
+            </w:r>
+            <w:proofErr w:type="spellEnd"/>
+            <w:r>
+              <w:t>.</w:t>
+            </w:r>
           </w:p>
         </w:tc>
       </w:tr>
@@ -270,6 +688,9 @@
             <w:pPr>
               <w:spacing w:line="720" w:lineRule="auto"/>
             </w:pPr>
+            <w:r>
+              <w:t>4</w:t>
+            </w:r>
           </w:p>
         </w:tc>
         <w:tc>
@@ -278,9 +699,50 @@
           </w:tcPr>
           <w:p>
             <w:pPr>
-              <w:spacing w:line="720" w:lineRule="auto"/>
+              <w:spacing w:line="276" w:lineRule="auto"/>
               <w:cnfStyle w:val="000000000000" w:firstRow="0" w:lastRow="0" w:firstColumn="0" w:lastColumn="0" w:oddVBand="0" w:evenVBand="0" w:oddHBand="0" w:evenHBand="0" w:firstRowFirstColumn="0" w:firstRowLastColumn="0" w:lastRowFirstColumn="0" w:lastRowLastColumn="0"/>
             </w:pPr>
+            <w:proofErr w:type="spellStart"/>
+            <w:r>
+              <w:rPr>
+                <w:b/>
+                <w:bCs/>
+              </w:rPr>
+              <w:t>Unit</w:t>
+            </w:r>
+            <w:proofErr w:type="spellEnd"/>
+            <w:r>
+              <w:rPr>
+                <w:b/>
+                <w:bCs/>
+              </w:rPr>
+              <w:t xml:space="preserve"> </w:t>
+            </w:r>
+            <w:proofErr w:type="spellStart"/>
+            <w:r>
+              <w:rPr>
+                <w:b/>
+                <w:bCs/>
+              </w:rPr>
+              <w:t>Testing</w:t>
+            </w:r>
+            <w:proofErr w:type="spellEnd"/>
+            <w:r>
+              <w:rPr>
+                <w:b/>
+                <w:bCs/>
+              </w:rPr>
+              <w:t xml:space="preserve"> </w:t>
+            </w:r>
+            <w:proofErr w:type="spellStart"/>
+            <w:r>
+              <w:rPr>
+                <w:b/>
+                <w:bCs/>
+              </w:rPr>
+              <w:t>Frameworks</w:t>
+            </w:r>
+            <w:proofErr w:type="spellEnd"/>
           </w:p>
         </w:tc>
         <w:tc>
@@ -289,9 +751,100 @@
           </w:tcPr>
           <w:p>
             <w:pPr>
-              <w:spacing w:line="720" w:lineRule="auto"/>
+              <w:spacing w:line="276" w:lineRule="auto"/>
               <w:cnfStyle w:val="000000000000" w:firstRow="0" w:lastRow="0" w:firstColumn="0" w:lastColumn="0" w:oddVBand="0" w:evenVBand="0" w:oddHBand="0" w:evenHBand="0" w:firstRowFirstColumn="0" w:firstRowLastColumn="0" w:lastRowFirstColumn="0" w:lastRowLastColumn="0"/>
             </w:pPr>
+            <w:r>
+              <w:t xml:space="preserve">Tools </w:t>
+            </w:r>
+            <w:proofErr w:type="spellStart"/>
+            <w:r>
+              <w:t>like</w:t>
+            </w:r>
+            <w:proofErr w:type="spellEnd"/>
+            <w:r>
+              <w:t xml:space="preserve"> </w:t>
+            </w:r>
+            <w:proofErr w:type="spellStart"/>
+            <w:r>
+              <w:t>JUnit</w:t>
+            </w:r>
+            <w:proofErr w:type="spellEnd"/>
+            <w:r>
+              <w:t xml:space="preserve"> (Java), </w:t>
+            </w:r>
+            <w:proofErr w:type="spellStart"/>
+            <w:r>
+              <w:t>pytest</w:t>
+            </w:r>
+            <w:proofErr w:type="spellEnd"/>
+            <w:r>
+              <w:t xml:space="preserve"> (</w:t>
+            </w:r>
+            <w:proofErr w:type="spellStart"/>
+            <w:r>
+              <w:t>Python</w:t>
+            </w:r>
+            <w:proofErr w:type="spellEnd"/>
+            <w:r>
+              <w:t xml:space="preserve">), </w:t>
+            </w:r>
+            <w:proofErr w:type="spellStart"/>
+            <w:r>
+              <w:t>or</w:t>
+            </w:r>
+            <w:proofErr w:type="spellEnd"/>
+            <w:r>
+              <w:t xml:space="preserve"> Jest (</w:t>
+            </w:r>
+            <w:proofErr w:type="spellStart"/>
+            <w:r>
+              <w:t>JavaScript</w:t>
+            </w:r>
+            <w:proofErr w:type="spellEnd"/>
+            <w:r>
+              <w:t xml:space="preserve">) </w:t>
+            </w:r>
+            <w:proofErr w:type="spellStart"/>
+            <w:r>
+              <w:t>are</w:t>
+            </w:r>
+            <w:proofErr w:type="spellEnd"/>
+            <w:r>
+              <w:t xml:space="preserve"> </w:t>
+            </w:r>
+            <w:proofErr w:type="spellStart"/>
+            <w:r>
+              <w:t>essential</w:t>
+            </w:r>
+            <w:proofErr w:type="spellEnd"/>
+            <w:r>
+              <w:t xml:space="preserve"> </w:t>
+            </w:r>
+            <w:proofErr w:type="spellStart"/>
+            <w:r>
+              <w:t>for</w:t>
+            </w:r>
+            <w:proofErr w:type="spellEnd"/>
+            <w:r>
+              <w:t xml:space="preserve"> </w:t>
+            </w:r>
+            <w:proofErr w:type="spellStart"/>
+            <w:r>
+              <w:t>unit</w:t>
+            </w:r>
+            <w:proofErr w:type="spellEnd"/>
+            <w:r>
+              <w:t xml:space="preserve"> </w:t>
+            </w:r>
+            <w:proofErr w:type="spellStart"/>
+            <w:r>
+              <w:t>testing</w:t>
+            </w:r>
+            <w:proofErr w:type="spellEnd"/>
+            <w:r>
+              <w:t>.</w:t>
+            </w:r>
           </w:p>
         </w:tc>
       </w:tr>
@@ -309,6 +862,9 @@
             <w:pPr>
               <w:spacing w:line="720" w:lineRule="auto"/>
             </w:pPr>
+            <w:r>
+              <w:t>5</w:t>
+            </w:r>
           </w:p>
         </w:tc>
         <w:tc>
@@ -317,9 +873,25 @@
           </w:tcPr>
           <w:p>
             <w:pPr>
-              <w:spacing w:line="720" w:lineRule="auto"/>
+              <w:spacing w:line="276" w:lineRule="auto"/>
               <w:cnfStyle w:val="000000100000" w:firstRow="0" w:lastRow="0" w:firstColumn="0" w:lastColumn="0" w:oddVBand="0" w:evenVBand="0" w:oddHBand="1" w:evenHBand="0" w:firstRowFirstColumn="0" w:firstRowLastColumn="0" w:lastRowFirstColumn="0" w:lastRowLastColumn="0"/>
             </w:pPr>
+            <w:r>
+              <w:rPr>
+                <w:b/>
+                <w:bCs/>
+              </w:rPr>
+              <w:t xml:space="preserve">Database Management </w:t>
+            </w:r>
+            <w:proofErr w:type="spellStart"/>
+            <w:r>
+              <w:rPr>
+                <w:b/>
+                <w:bCs/>
+              </w:rPr>
+              <w:t>Systems</w:t>
+            </w:r>
+            <w:proofErr w:type="spellEnd"/>
           </w:p>
         </w:tc>
         <w:tc>
@@ -328,9 +900,113 @@
           </w:tcPr>
           <w:p>
             <w:pPr>
-              <w:spacing w:line="720" w:lineRule="auto"/>
+              <w:spacing w:line="276" w:lineRule="auto"/>
               <w:cnfStyle w:val="000000100000" w:firstRow="0" w:lastRow="0" w:firstColumn="0" w:lastColumn="0" w:oddVBand="0" w:evenVBand="0" w:oddHBand="1" w:evenHBand="0" w:firstRowFirstColumn="0" w:firstRowLastColumn="0" w:lastRowFirstColumn="0" w:lastRowLastColumn="0"/>
             </w:pPr>
+            <w:proofErr w:type="spellStart"/>
+            <w:r>
+              <w:t>Depending</w:t>
+            </w:r>
+            <w:proofErr w:type="spellEnd"/>
+            <w:r>
+              <w:t xml:space="preserve"> on </w:t>
+            </w:r>
+            <w:proofErr w:type="spellStart"/>
+            <w:r>
+              <w:t>the</w:t>
+            </w:r>
+            <w:proofErr w:type="spellEnd"/>
+            <w:r>
+              <w:t xml:space="preserve"> </w:t>
+            </w:r>
+            <w:proofErr w:type="spellStart"/>
+            <w:r>
+              <w:t>project</w:t>
+            </w:r>
+            <w:proofErr w:type="spellEnd"/>
+            <w:r>
+              <w:t xml:space="preserve">, </w:t>
+            </w:r>
+            <w:proofErr w:type="spellStart"/>
+            <w:r>
+              <w:t>you</w:t>
+            </w:r>
+            <w:proofErr w:type="spellEnd"/>
+            <w:r>
+              <w:t xml:space="preserve"> </w:t>
+            </w:r>
+            <w:proofErr w:type="spellStart"/>
+            <w:r>
+              <w:t>might</w:t>
+            </w:r>
+            <w:proofErr w:type="spellEnd"/>
+            <w:r>
+              <w:t xml:space="preserve"> </w:t>
+            </w:r>
+            <w:proofErr w:type="spellStart"/>
+            <w:r>
+              <w:t>need</w:t>
+            </w:r>
+            <w:proofErr w:type="spellEnd"/>
+            <w:r>
+              <w:t xml:space="preserve"> </w:t>
+            </w:r>
+            <w:proofErr w:type="spellStart"/>
+            <w:r>
+              <w:t>MySQL</w:t>
+            </w:r>
+            <w:proofErr w:type="spellEnd"/>
+            <w:r>
+              <w:t xml:space="preserve">, </w:t>
+            </w:r>
+            <w:proofErr w:type="spellStart"/>
+            <w:r>
+              <w:t>PostgreSQL</w:t>
+            </w:r>
+            <w:proofErr w:type="spellEnd"/>
+            <w:r>
+              <w:t xml:space="preserve">, </w:t>
+            </w:r>
+            <w:proofErr w:type="spellStart"/>
+            <w:r>
+              <w:t>MongoDB</w:t>
+            </w:r>
+            <w:proofErr w:type="spellEnd"/>
+            <w:r>
+              <w:t xml:space="preserve">, </w:t>
+            </w:r>
+            <w:proofErr w:type="spellStart"/>
+            <w:r>
+              <w:t>or</w:t>
+            </w:r>
+            <w:proofErr w:type="spellEnd"/>
+            <w:r>
+              <w:t xml:space="preserve"> </w:t>
+            </w:r>
+            <w:proofErr w:type="spellStart"/>
+            <w:r>
+              <w:t>another</w:t>
+            </w:r>
+            <w:proofErr w:type="spellEnd"/>
+            <w:r>
+              <w:t xml:space="preserve"> </w:t>
+            </w:r>
+            <w:proofErr w:type="spellStart"/>
+            <w:r>
+              <w:t>database</w:t>
+            </w:r>
+            <w:proofErr w:type="spellEnd"/>
+            <w:r>
+              <w:t xml:space="preserve"> </w:t>
+            </w:r>
+            <w:proofErr w:type="spellStart"/>
+            <w:r>
+              <w:t>system</w:t>
+            </w:r>
+            <w:proofErr w:type="spellEnd"/>
+            <w:r>
+              <w:t>.</w:t>
+            </w:r>
           </w:p>
         </w:tc>
       </w:tr>
@@ -347,6 +1023,9 @@
             <w:pPr>
               <w:spacing w:line="720" w:lineRule="auto"/>
             </w:pPr>
+            <w:r>
+              <w:t>6</w:t>
+            </w:r>
           </w:p>
         </w:tc>
         <w:tc>
@@ -355,9 +1034,25 @@
           </w:tcPr>
           <w:p>
             <w:pPr>
-              <w:spacing w:line="720" w:lineRule="auto"/>
+              <w:spacing w:line="276" w:lineRule="auto"/>
               <w:cnfStyle w:val="000000000000" w:firstRow="0" w:lastRow="0" w:firstColumn="0" w:lastColumn="0" w:oddVBand="0" w:evenVBand="0" w:oddHBand="0" w:evenHBand="0" w:firstRowFirstColumn="0" w:firstRowLastColumn="0" w:lastRowFirstColumn="0" w:lastRowLastColumn="0"/>
             </w:pPr>
+            <w:proofErr w:type="spellStart"/>
+            <w:r>
+              <w:rPr>
+                <w:b/>
+                <w:bCs/>
+              </w:rPr>
+              <w:t>Documentation</w:t>
+            </w:r>
+            <w:proofErr w:type="spellEnd"/>
+            <w:r>
+              <w:rPr>
+                <w:b/>
+                <w:bCs/>
+              </w:rPr>
+              <w:t xml:space="preserve"> Tools</w:t>
+            </w:r>
           </w:p>
         </w:tc>
         <w:tc>
@@ -366,9 +1061,76 @@
           </w:tcPr>
           <w:p>
             <w:pPr>
-              <w:spacing w:line="720" w:lineRule="auto"/>
+              <w:spacing w:line="276" w:lineRule="auto"/>
               <w:cnfStyle w:val="000000000000" w:firstRow="0" w:lastRow="0" w:firstColumn="0" w:lastColumn="0" w:oddVBand="0" w:evenVBand="0" w:oddHBand="0" w:evenHBand="0" w:firstRowFirstColumn="0" w:firstRowLastColumn="0" w:lastRowFirstColumn="0" w:lastRowLastColumn="0"/>
             </w:pPr>
+            <w:r>
+              <w:t xml:space="preserve">Tools </w:t>
+            </w:r>
+            <w:proofErr w:type="spellStart"/>
+            <w:r>
+              <w:t>like</w:t>
+            </w:r>
+            <w:proofErr w:type="spellEnd"/>
+            <w:r>
+              <w:t xml:space="preserve"> </w:t>
+            </w:r>
+            <w:proofErr w:type="spellStart"/>
+            <w:r>
+              <w:t>Confluence</w:t>
+            </w:r>
+            <w:proofErr w:type="spellEnd"/>
+            <w:r>
+              <w:t xml:space="preserve">, Notion, </w:t>
+            </w:r>
+            <w:proofErr w:type="spellStart"/>
+            <w:r>
+              <w:t>or</w:t>
+            </w:r>
+            <w:proofErr w:type="spellEnd"/>
+            <w:r>
+              <w:t xml:space="preserve"> Google </w:t>
+            </w:r>
+            <w:proofErr w:type="spellStart"/>
+            <w:r>
+              <w:t>Docs</w:t>
+            </w:r>
+            <w:proofErr w:type="spellEnd"/>
+            <w:r>
+              <w:t xml:space="preserve"> </w:t>
+            </w:r>
+            <w:proofErr w:type="spellStart"/>
+            <w:r>
+              <w:t>help</w:t>
+            </w:r>
+            <w:proofErr w:type="spellEnd"/>
+            <w:r>
+              <w:t xml:space="preserve"> </w:t>
+            </w:r>
+            <w:proofErr w:type="spellStart"/>
+            <w:r>
+              <w:t>maintain</w:t>
+            </w:r>
+            <w:proofErr w:type="spellEnd"/>
+            <w:r>
+              <w:t xml:space="preserve"> </w:t>
+            </w:r>
+            <w:proofErr w:type="spellStart"/>
+            <w:r>
+              <w:t>project</w:t>
+            </w:r>
+            <w:proofErr w:type="spellEnd"/>
+            <w:r>
+              <w:t xml:space="preserve"> </w:t>
+            </w:r>
+            <w:proofErr w:type="spellStart"/>
+            <w:r>
+              <w:t>documentation</w:t>
+            </w:r>
+            <w:proofErr w:type="spellEnd"/>
+            <w:r>
+              <w:t>.</w:t>
+            </w:r>
           </w:p>
         </w:tc>
       </w:tr>
@@ -386,6 +1148,9 @@
             <w:pPr>
               <w:spacing w:line="720" w:lineRule="auto"/>
             </w:pPr>
+            <w:r>
+              <w:t>7</w:t>
+            </w:r>
           </w:p>
         </w:tc>
         <w:tc>
@@ -397,6 +1162,13 @@
               <w:spacing w:line="720" w:lineRule="auto"/>
               <w:cnfStyle w:val="000000100000" w:firstRow="0" w:lastRow="0" w:firstColumn="0" w:lastColumn="0" w:oddVBand="0" w:evenVBand="0" w:oddHBand="1" w:evenHBand="0" w:firstRowFirstColumn="0" w:firstRowLastColumn="0" w:lastRowFirstColumn="0" w:lastRowLastColumn="0"/>
             </w:pPr>
+            <w:r>
+              <w:rPr>
+                <w:b/>
+                <w:bCs/>
+              </w:rPr>
+              <w:t>Design Tools</w:t>
+            </w:r>
           </w:p>
         </w:tc>
         <w:tc>
@@ -408,6 +1180,62 @@
               <w:spacing w:line="720" w:lineRule="auto"/>
               <w:cnfStyle w:val="000000100000" w:firstRow="0" w:lastRow="0" w:firstColumn="0" w:lastColumn="0" w:oddVBand="0" w:evenVBand="0" w:oddHBand="1" w:evenHBand="0" w:firstRowFirstColumn="0" w:firstRowLastColumn="0" w:lastRowFirstColumn="0" w:lastRowLastColumn="0"/>
             </w:pPr>
+            <w:proofErr w:type="spellStart"/>
+            <w:r>
+              <w:t>Sketch</w:t>
+            </w:r>
+            <w:proofErr w:type="spellEnd"/>
+            <w:r>
+              <w:t xml:space="preserve"> </w:t>
+            </w:r>
+            <w:proofErr w:type="spellStart"/>
+            <w:r>
+              <w:t>or</w:t>
+            </w:r>
+            <w:proofErr w:type="spellEnd"/>
+            <w:r>
+              <w:t xml:space="preserve"> </w:t>
+            </w:r>
+            <w:proofErr w:type="spellStart"/>
+            <w:r>
+              <w:t>Adobe</w:t>
+            </w:r>
+            <w:proofErr w:type="spellEnd"/>
+            <w:r>
+              <w:t xml:space="preserve"> XD </w:t>
+            </w:r>
+            <w:proofErr w:type="spellStart"/>
+            <w:r>
+              <w:t>for</w:t>
+            </w:r>
+            <w:proofErr w:type="spellEnd"/>
+            <w:r>
+              <w:t xml:space="preserve"> UI/UX </w:t>
+            </w:r>
+            <w:proofErr w:type="spellStart"/>
+            <w:r>
+              <w:t>design</w:t>
+            </w:r>
+            <w:proofErr w:type="spellEnd"/>
+            <w:r>
+              <w:t xml:space="preserve"> </w:t>
+            </w:r>
+            <w:proofErr w:type="spellStart"/>
+            <w:r>
+              <w:t>and</w:t>
+            </w:r>
+            <w:proofErr w:type="spellEnd"/>
+            <w:r>
+              <w:t xml:space="preserve"> </w:t>
+            </w:r>
+            <w:proofErr w:type="spellStart"/>
+            <w:r>
+              <w:t>prototyping</w:t>
+            </w:r>
+            <w:proofErr w:type="spellEnd"/>
+            <w:r>
+              <w:t>.</w:t>
+            </w:r>
           </w:p>
         </w:tc>
       </w:tr>
@@ -602,7 +1430,31 @@
             </w:r>
             <w:proofErr w:type="spellEnd"/>
             <w:r>
-              <w:t xml:space="preserve"> member will need </w:t>
+              <w:t xml:space="preserve"> </w:t>
+            </w:r>
+            <w:proofErr w:type="spellStart"/>
+            <w:r>
+              <w:t>member</w:t>
+            </w:r>
+            <w:proofErr w:type="spellEnd"/>
+            <w:r>
+              <w:t xml:space="preserve"> </w:t>
+            </w:r>
+            <w:proofErr w:type="spellStart"/>
+            <w:r>
+              <w:t>will</w:t>
+            </w:r>
+            <w:proofErr w:type="spellEnd"/>
+            <w:r>
+              <w:t xml:space="preserve"> </w:t>
+            </w:r>
+            <w:proofErr w:type="spellStart"/>
+            <w:r>
+              <w:t>need</w:t>
+            </w:r>
+            <w:proofErr w:type="spellEnd"/>
+            <w:r>
+              <w:t xml:space="preserve"> </w:t>
             </w:r>
             <w:proofErr w:type="spellStart"/>
             <w:r>
@@ -1282,6 +2134,7 @@
             </w:r>
             <w:proofErr w:type="spellStart"/>
             <w:r>
+              <w:lastRenderedPageBreak/>
               <w:t>graphics</w:t>
             </w:r>
             <w:proofErr w:type="spellEnd"/>
@@ -1409,11 +2262,7 @@
             </w:r>
             <w:proofErr w:type="spellEnd"/>
             <w:r>
-              <w:t xml:space="preserve"> </w:t>
-            </w:r>
-            <w:r>
-              <w:lastRenderedPageBreak/>
-              <w:t xml:space="preserve">platform </w:t>
+              <w:t xml:space="preserve"> platform </w:t>
             </w:r>
             <w:proofErr w:type="spellStart"/>
             <w:r>
@@ -3449,7 +4298,6 @@
   <w:style w:type="character" w:default="1" w:styleId="VarsaylanParagrafYazTipi">
     <w:name w:val="Default Paragraph Font"/>
     <w:uiPriority w:val="1"/>
-    <w:semiHidden/>
     <w:unhideWhenUsed/>
   </w:style>
   <w:style w:type="table" w:default="1" w:styleId="NormalTablo">

</xml_diff>

<commit_message>
2 support needs added
</commit_message>
<xml_diff>
--- a/UniLearn-Needs .docx
+++ b/UniLearn-Needs .docx
@@ -7,7 +7,7 @@
         <w:spacing w:line="276" w:lineRule="auto"/>
         <w:rPr>
           <w:b/>
-          <w:color w:val="808080"/>
+          <w:color w:val="7F7F7F" w:themeColor="text1" w:themeTint="80"/>
           <w:sz w:val="28"/>
           <w:szCs w:val="28"/>
         </w:rPr>
@@ -15,27 +15,46 @@
       <w:r>
         <w:rPr>
           <w:b/>
-          <w:color w:val="808080"/>
+          <w:color w:val="7F7F7F" w:themeColor="text1" w:themeTint="80"/>
           <w:sz w:val="28"/>
           <w:szCs w:val="28"/>
         </w:rPr>
         <w:t>PROJECT NAME:</w:t>
       </w:r>
+      <w:r>
+        <w:rPr>
+          <w:b/>
+          <w:color w:val="7F7F7F" w:themeColor="text1" w:themeTint="80"/>
+          <w:sz w:val="28"/>
+          <w:szCs w:val="28"/>
+        </w:rPr>
+        <w:t xml:space="preserve"> </w:t>
+      </w:r>
+      <w:proofErr w:type="spellStart"/>
+      <w:r>
+        <w:rPr>
+          <w:b/>
+          <w:color w:val="7F7F7F" w:themeColor="text1" w:themeTint="80"/>
+          <w:sz w:val="28"/>
+          <w:szCs w:val="28"/>
+        </w:rPr>
+        <w:t>UniLearn</w:t>
+      </w:r>
+      <w:proofErr w:type="spellEnd"/>
     </w:p>
     <w:p>
       <w:pPr>
         <w:spacing w:line="276" w:lineRule="auto"/>
         <w:rPr>
           <w:b/>
-          <w:color w:val="808080"/>
+          <w:color w:val="7F7F7F" w:themeColor="text1" w:themeTint="80"/>
           <w:sz w:val="28"/>
-          <w:szCs w:val="28"/>
         </w:rPr>
       </w:pPr>
       <w:r>
         <w:rPr>
           <w:b/>
-          <w:color w:val="808080"/>
+          <w:color w:val="7F7F7F" w:themeColor="text1" w:themeTint="80"/>
           <w:sz w:val="28"/>
           <w:szCs w:val="28"/>
         </w:rPr>
@@ -45,7 +64,7 @@
       <w:r>
         <w:rPr>
           <w:b/>
-          <w:color w:val="808080"/>
+          <w:color w:val="7F7F7F" w:themeColor="text1" w:themeTint="80"/>
           <w:sz w:val="28"/>
           <w:szCs w:val="28"/>
         </w:rPr>
@@ -55,11 +74,57 @@
       <w:r>
         <w:rPr>
           <w:b/>
-          <w:color w:val="808080"/>
+          <w:color w:val="7F7F7F" w:themeColor="text1" w:themeTint="80"/>
           <w:sz w:val="28"/>
           <w:szCs w:val="28"/>
         </w:rPr>
-        <w:t xml:space="preserve"> MEMBERS:</w:t>
+        <w:t xml:space="preserve"> MEMBERS: </w:t>
+      </w:r>
+      <w:proofErr w:type="spellStart"/>
+      <w:r>
+        <w:rPr>
+          <w:b/>
+          <w:color w:val="7F7F7F" w:themeColor="text1" w:themeTint="80"/>
+          <w:sz w:val="28"/>
+          <w:szCs w:val="28"/>
+        </w:rPr>
+        <w:t>Group</w:t>
+      </w:r>
+      <w:proofErr w:type="spellEnd"/>
+      <w:r>
+        <w:rPr>
+          <w:b/>
+          <w:color w:val="7F7F7F" w:themeColor="text1" w:themeTint="80"/>
+          <w:sz w:val="28"/>
+          <w:szCs w:val="28"/>
+        </w:rPr>
+        <w:t xml:space="preserve"> – 1 / </w:t>
+      </w:r>
+      <w:r>
+        <w:rPr>
+          <w:b/>
+          <w:color w:val="7F7F7F" w:themeColor="text1" w:themeTint="80"/>
+          <w:sz w:val="28"/>
+        </w:rPr>
+        <w:t xml:space="preserve">Mehmet Şakir Şeker, Demirkan Yıldız, Sarp Demirtaş, Sertan </w:t>
+      </w:r>
+      <w:proofErr w:type="spellStart"/>
+      <w:r>
+        <w:rPr>
+          <w:b/>
+          <w:color w:val="7F7F7F" w:themeColor="text1" w:themeTint="80"/>
+          <w:sz w:val="28"/>
+        </w:rPr>
+        <w:t>Unal</w:t>
+      </w:r>
+      <w:proofErr w:type="spellEnd"/>
+      <w:r>
+        <w:rPr>
+          <w:b/>
+          <w:color w:val="7F7F7F" w:themeColor="text1" w:themeTint="80"/>
+          <w:sz w:val="28"/>
+        </w:rPr>
+        <w:t>, Melik Fırat Gültekin, Cavit Kaya</w:t>
       </w:r>
     </w:p>
     <w:p>
@@ -2002,8 +2067,13 @@
               <w:cnfStyle w:val="000000100000" w:firstRow="0" w:lastRow="0" w:firstColumn="0" w:lastColumn="0" w:oddVBand="0" w:evenVBand="0" w:oddHBand="1" w:evenHBand="0" w:firstRowFirstColumn="0" w:firstRowLastColumn="0" w:lastRowFirstColumn="0" w:lastRowLastColumn="0"/>
             </w:pPr>
             <w:r>
-              <w:t>Graphics Card</w:t>
-            </w:r>
+              <w:t xml:space="preserve">Graphics </w:t>
+            </w:r>
+            <w:proofErr w:type="spellStart"/>
+            <w:r>
+              <w:t>Card</w:t>
+            </w:r>
+            <w:proofErr w:type="spellEnd"/>
           </w:p>
         </w:tc>
         <w:tc>
@@ -2106,7 +2176,6 @@
             </w:r>
             <w:proofErr w:type="spellStart"/>
             <w:r>
-              <w:lastRenderedPageBreak/>
               <w:t>graphics</w:t>
             </w:r>
             <w:proofErr w:type="spellEnd"/>
@@ -3032,55 +3101,6 @@
             <w:r>
               <w:t>.</w:t>
             </w:r>
-          </w:p>
-        </w:tc>
-      </w:tr>
-      <w:tr>
-        <w:trPr>
-          <w:trHeight w:val="640"/>
-        </w:trPr>
-        <w:tc>
-          <w:tcPr>
-            <w:cnfStyle w:val="001000000000" w:firstRow="0" w:lastRow="0" w:firstColumn="1" w:lastColumn="0" w:oddVBand="0" w:evenVBand="0" w:oddHBand="0" w:evenHBand="0" w:firstRowFirstColumn="0" w:firstRowLastColumn="0" w:lastRowFirstColumn="0" w:lastRowLastColumn="0"/>
-            <w:tcW w:w="536" w:type="dxa"/>
-          </w:tcPr>
-          <w:p>
-            <w:pPr>
-              <w:spacing w:line="276" w:lineRule="auto"/>
-              <w:rPr>
-                <w:b w:val="0"/>
-              </w:rPr>
-            </w:pPr>
-          </w:p>
-          <w:p>
-            <w:pPr>
-              <w:spacing w:line="276" w:lineRule="auto"/>
-            </w:pPr>
-            <w:r>
-              <w:t>6.</w:t>
-            </w:r>
-          </w:p>
-        </w:tc>
-        <w:tc>
-          <w:tcPr>
-            <w:tcW w:w="2143" w:type="dxa"/>
-          </w:tcPr>
-          <w:p>
-            <w:pPr>
-              <w:spacing w:line="720" w:lineRule="auto"/>
-              <w:cnfStyle w:val="000000000000" w:firstRow="0" w:lastRow="0" w:firstColumn="0" w:lastColumn="0" w:oddVBand="0" w:evenVBand="0" w:oddHBand="0" w:evenHBand="0" w:firstRowFirstColumn="0" w:firstRowLastColumn="0" w:lastRowFirstColumn="0" w:lastRowLastColumn="0"/>
-            </w:pPr>
-          </w:p>
-        </w:tc>
-        <w:tc>
-          <w:tcPr>
-            <w:tcW w:w="6633" w:type="dxa"/>
-          </w:tcPr>
-          <w:p>
-            <w:pPr>
-              <w:spacing w:line="720" w:lineRule="auto"/>
-              <w:cnfStyle w:val="000000000000" w:firstRow="0" w:lastRow="0" w:firstColumn="0" w:lastColumn="0" w:oddVBand="0" w:evenVBand="0" w:oddHBand="0" w:evenHBand="0" w:firstRowFirstColumn="0" w:firstRowLastColumn="0" w:lastRowFirstColumn="0" w:lastRowLastColumn="0"/>
-            </w:pPr>
           </w:p>
         </w:tc>
       </w:tr>
@@ -3937,9 +3957,11 @@
           </w:tcPr>
           <w:p>
             <w:pPr>
-              <w:spacing w:line="720" w:lineRule="auto"/>
               <w:cnfStyle w:val="000000000000" w:firstRow="0" w:lastRow="0" w:firstColumn="0" w:lastColumn="0" w:oddVBand="0" w:evenVBand="0" w:oddHBand="0" w:evenHBand="0" w:firstRowFirstColumn="0" w:firstRowLastColumn="0" w:lastRowFirstColumn="0" w:lastRowLastColumn="0"/>
             </w:pPr>
+            <w:r>
+              <w:t>Database Management</w:t>
+            </w:r>
           </w:p>
         </w:tc>
         <w:tc>
@@ -3948,9 +3970,136 @@
           </w:tcPr>
           <w:p>
             <w:pPr>
-              <w:spacing w:line="720" w:lineRule="auto"/>
               <w:cnfStyle w:val="000000000000" w:firstRow="0" w:lastRow="0" w:firstColumn="0" w:lastColumn="0" w:oddVBand="0" w:evenVBand="0" w:oddHBand="0" w:evenHBand="0" w:firstRowFirstColumn="0" w:firstRowLastColumn="0" w:lastRowFirstColumn="0" w:lastRowLastColumn="0"/>
             </w:pPr>
+            <w:proofErr w:type="spellStart"/>
+            <w:r>
+              <w:t>We</w:t>
+            </w:r>
+            <w:proofErr w:type="spellEnd"/>
+            <w:r>
+              <w:t xml:space="preserve"> </w:t>
+            </w:r>
+            <w:proofErr w:type="spellStart"/>
+            <w:r>
+              <w:t>need</w:t>
+            </w:r>
+            <w:proofErr w:type="spellEnd"/>
+            <w:r>
+              <w:t xml:space="preserve"> </w:t>
+            </w:r>
+            <w:proofErr w:type="spellStart"/>
+            <w:r>
+              <w:t>to</w:t>
+            </w:r>
+            <w:proofErr w:type="spellEnd"/>
+            <w:r>
+              <w:t xml:space="preserve"> </w:t>
+            </w:r>
+            <w:proofErr w:type="spellStart"/>
+            <w:r>
+              <w:t>get</w:t>
+            </w:r>
+            <w:proofErr w:type="spellEnd"/>
+            <w:r>
+              <w:t xml:space="preserve"> </w:t>
+            </w:r>
+            <w:proofErr w:type="spellStart"/>
+            <w:r>
+              <w:t>support</w:t>
+            </w:r>
+            <w:proofErr w:type="spellEnd"/>
+            <w:r>
+              <w:t xml:space="preserve"> </w:t>
+            </w:r>
+            <w:proofErr w:type="spellStart"/>
+            <w:r>
+              <w:t>for</w:t>
+            </w:r>
+            <w:proofErr w:type="spellEnd"/>
+            <w:r>
+              <w:t xml:space="preserve"> </w:t>
+            </w:r>
+            <w:proofErr w:type="spellStart"/>
+            <w:r>
+              <w:t>managing</w:t>
+            </w:r>
+            <w:proofErr w:type="spellEnd"/>
+            <w:r>
+              <w:t xml:space="preserve"> </w:t>
+            </w:r>
+            <w:proofErr w:type="spellStart"/>
+            <w:r>
+              <w:t>the</w:t>
+            </w:r>
+            <w:proofErr w:type="spellEnd"/>
+            <w:r>
+              <w:t xml:space="preserve"> </w:t>
+            </w:r>
+            <w:proofErr w:type="spellStart"/>
+            <w:r>
+              <w:t>system’s</w:t>
+            </w:r>
+            <w:proofErr w:type="spellEnd"/>
+            <w:r>
+              <w:t xml:space="preserve"> </w:t>
+            </w:r>
+            <w:proofErr w:type="spellStart"/>
+            <w:r>
+              <w:t>database</w:t>
+            </w:r>
+            <w:proofErr w:type="spellEnd"/>
+            <w:r>
+              <w:t xml:space="preserve"> 7/24 </w:t>
+            </w:r>
+            <w:proofErr w:type="spellStart"/>
+            <w:r>
+              <w:t>for</w:t>
+            </w:r>
+            <w:proofErr w:type="spellEnd"/>
+            <w:r>
+              <w:t xml:space="preserve"> </w:t>
+            </w:r>
+            <w:proofErr w:type="spellStart"/>
+            <w:r>
+              <w:t>any</w:t>
+            </w:r>
+            <w:proofErr w:type="spellEnd"/>
+            <w:r>
+              <w:t xml:space="preserve"> </w:t>
+            </w:r>
+            <w:proofErr w:type="spellStart"/>
+            <w:r>
+              <w:t>kind</w:t>
+            </w:r>
+            <w:proofErr w:type="spellEnd"/>
+            <w:r>
+              <w:t xml:space="preserve"> of </w:t>
+            </w:r>
+            <w:proofErr w:type="spellStart"/>
+            <w:r>
+              <w:t>intervention</w:t>
+            </w:r>
+            <w:proofErr w:type="spellEnd"/>
+            <w:r>
+              <w:t xml:space="preserve"> </w:t>
+            </w:r>
+            <w:proofErr w:type="spellStart"/>
+            <w:r>
+              <w:t>to</w:t>
+            </w:r>
+            <w:proofErr w:type="spellEnd"/>
+            <w:r>
+              <w:t xml:space="preserve"> </w:t>
+            </w:r>
+            <w:proofErr w:type="spellStart"/>
+            <w:r>
+              <w:t>exceptions</w:t>
+            </w:r>
+            <w:proofErr w:type="spellEnd"/>
+            <w:r>
+              <w:t>.</w:t>
+            </w:r>
           </w:p>
         </w:tc>
       </w:tr>
@@ -3979,9 +4128,29 @@
           </w:tcPr>
           <w:p>
             <w:pPr>
-              <w:spacing w:line="720" w:lineRule="auto"/>
               <w:cnfStyle w:val="000000100000" w:firstRow="0" w:lastRow="0" w:firstColumn="0" w:lastColumn="0" w:oddVBand="0" w:evenVBand="0" w:oddHBand="1" w:evenHBand="0" w:firstRowFirstColumn="0" w:firstRowLastColumn="0" w:lastRowFirstColumn="0" w:lastRowLastColumn="0"/>
             </w:pPr>
+            <w:proofErr w:type="spellStart"/>
+            <w:r>
+              <w:t>Tool</w:t>
+            </w:r>
+            <w:proofErr w:type="spellEnd"/>
+            <w:r>
+              <w:t xml:space="preserve"> </w:t>
+            </w:r>
+            <w:proofErr w:type="spellStart"/>
+            <w:r>
+              <w:t>learning</w:t>
+            </w:r>
+            <w:proofErr w:type="spellEnd"/>
+            <w:r>
+              <w:t xml:space="preserve"> </w:t>
+            </w:r>
+            <w:proofErr w:type="spellStart"/>
+            <w:r>
+              <w:t>sources</w:t>
+            </w:r>
+            <w:proofErr w:type="spellEnd"/>
           </w:p>
         </w:tc>
         <w:tc>
@@ -3990,89 +4159,208 @@
           </w:tcPr>
           <w:p>
             <w:pPr>
-              <w:spacing w:line="720" w:lineRule="auto"/>
               <w:cnfStyle w:val="000000100000" w:firstRow="0" w:lastRow="0" w:firstColumn="0" w:lastColumn="0" w:oddVBand="0" w:evenVBand="0" w:oddHBand="1" w:evenHBand="0" w:firstRowFirstColumn="0" w:firstRowLastColumn="0" w:lastRowFirstColumn="0" w:lastRowLastColumn="0"/>
             </w:pPr>
-          </w:p>
-        </w:tc>
-      </w:tr>
-      <w:tr>
-        <w:trPr>
-          <w:trHeight w:val="640"/>
-        </w:trPr>
-        <w:tc>
-          <w:tcPr>
-            <w:cnfStyle w:val="001000000000" w:firstRow="0" w:lastRow="0" w:firstColumn="1" w:lastColumn="0" w:oddVBand="0" w:evenVBand="0" w:oddHBand="0" w:evenHBand="0" w:firstRowFirstColumn="0" w:firstRowLastColumn="0" w:lastRowFirstColumn="0" w:lastRowLastColumn="0"/>
-            <w:tcW w:w="394" w:type="dxa"/>
-          </w:tcPr>
-          <w:p>
-            <w:pPr>
-              <w:spacing w:line="720" w:lineRule="auto"/>
-            </w:pPr>
-            <w:r>
-              <w:t>6</w:t>
-            </w:r>
-          </w:p>
-        </w:tc>
-        <w:tc>
-          <w:tcPr>
-            <w:tcW w:w="2285" w:type="dxa"/>
-          </w:tcPr>
-          <w:p>
-            <w:pPr>
-              <w:spacing w:line="720" w:lineRule="auto"/>
-              <w:cnfStyle w:val="000000000000" w:firstRow="0" w:lastRow="0" w:firstColumn="0" w:lastColumn="0" w:oddVBand="0" w:evenVBand="0" w:oddHBand="0" w:evenHBand="0" w:firstRowFirstColumn="0" w:firstRowLastColumn="0" w:lastRowFirstColumn="0" w:lastRowLastColumn="0"/>
-            </w:pPr>
-          </w:p>
-        </w:tc>
-        <w:tc>
-          <w:tcPr>
-            <w:tcW w:w="6645" w:type="dxa"/>
-          </w:tcPr>
-          <w:p>
-            <w:pPr>
-              <w:spacing w:line="720" w:lineRule="auto"/>
-              <w:cnfStyle w:val="000000000000" w:firstRow="0" w:lastRow="0" w:firstColumn="0" w:lastColumn="0" w:oddVBand="0" w:evenVBand="0" w:oddHBand="0" w:evenHBand="0" w:firstRowFirstColumn="0" w:firstRowLastColumn="0" w:lastRowFirstColumn="0" w:lastRowLastColumn="0"/>
-            </w:pPr>
-          </w:p>
-        </w:tc>
-      </w:tr>
-      <w:tr>
-        <w:trPr>
-          <w:cnfStyle w:val="000000100000" w:firstRow="0" w:lastRow="0" w:firstColumn="0" w:lastColumn="0" w:oddVBand="0" w:evenVBand="0" w:oddHBand="1" w:evenHBand="0" w:firstRowFirstColumn="0" w:firstRowLastColumn="0" w:lastRowFirstColumn="0" w:lastRowLastColumn="0"/>
-          <w:trHeight w:val="640"/>
-        </w:trPr>
-        <w:tc>
-          <w:tcPr>
-            <w:cnfStyle w:val="001000000000" w:firstRow="0" w:lastRow="0" w:firstColumn="1" w:lastColumn="0" w:oddVBand="0" w:evenVBand="0" w:oddHBand="0" w:evenHBand="0" w:firstRowFirstColumn="0" w:firstRowLastColumn="0" w:lastRowFirstColumn="0" w:lastRowLastColumn="0"/>
-            <w:tcW w:w="394" w:type="dxa"/>
-          </w:tcPr>
-          <w:p>
-            <w:pPr>
-              <w:spacing w:line="720" w:lineRule="auto"/>
-            </w:pPr>
-          </w:p>
-        </w:tc>
-        <w:tc>
-          <w:tcPr>
-            <w:tcW w:w="2285" w:type="dxa"/>
-          </w:tcPr>
-          <w:p>
-            <w:pPr>
-              <w:spacing w:line="720" w:lineRule="auto"/>
-              <w:cnfStyle w:val="000000100000" w:firstRow="0" w:lastRow="0" w:firstColumn="0" w:lastColumn="0" w:oddVBand="0" w:evenVBand="0" w:oddHBand="1" w:evenHBand="0" w:firstRowFirstColumn="0" w:firstRowLastColumn="0" w:lastRowFirstColumn="0" w:lastRowLastColumn="0"/>
-            </w:pPr>
-          </w:p>
-        </w:tc>
-        <w:tc>
-          <w:tcPr>
-            <w:tcW w:w="6645" w:type="dxa"/>
-          </w:tcPr>
-          <w:p>
-            <w:pPr>
-              <w:spacing w:line="720" w:lineRule="auto"/>
-              <w:cnfStyle w:val="000000100000" w:firstRow="0" w:lastRow="0" w:firstColumn="0" w:lastColumn="0" w:oddVBand="0" w:evenVBand="0" w:oddHBand="1" w:evenHBand="0" w:firstRowFirstColumn="0" w:firstRowLastColumn="0" w:lastRowFirstColumn="0" w:lastRowLastColumn="0"/>
-            </w:pPr>
+            <w:proofErr w:type="spellStart"/>
+            <w:r>
+              <w:t>The</w:t>
+            </w:r>
+            <w:proofErr w:type="spellEnd"/>
+            <w:r>
+              <w:t xml:space="preserve"> </w:t>
+            </w:r>
+            <w:proofErr w:type="spellStart"/>
+            <w:r>
+              <w:t>development</w:t>
+            </w:r>
+            <w:proofErr w:type="spellEnd"/>
+            <w:r>
+              <w:t xml:space="preserve"> </w:t>
+            </w:r>
+            <w:proofErr w:type="spellStart"/>
+            <w:r>
+              <w:t>team</w:t>
+            </w:r>
+            <w:proofErr w:type="spellEnd"/>
+            <w:r>
+              <w:t xml:space="preserve"> can </w:t>
+            </w:r>
+            <w:proofErr w:type="spellStart"/>
+            <w:r>
+              <w:t>take</w:t>
+            </w:r>
+            <w:proofErr w:type="spellEnd"/>
+            <w:r>
+              <w:t xml:space="preserve"> </w:t>
+            </w:r>
+            <w:proofErr w:type="spellStart"/>
+            <w:r>
+              <w:t>free</w:t>
+            </w:r>
+            <w:proofErr w:type="spellEnd"/>
+            <w:r>
+              <w:t xml:space="preserve">-online </w:t>
+            </w:r>
+            <w:proofErr w:type="spellStart"/>
+            <w:r>
+              <w:t>courses</w:t>
+            </w:r>
+            <w:proofErr w:type="spellEnd"/>
+            <w:r>
+              <w:t xml:space="preserve"> </w:t>
+            </w:r>
+            <w:proofErr w:type="spellStart"/>
+            <w:r>
+              <w:t>for</w:t>
+            </w:r>
+            <w:proofErr w:type="spellEnd"/>
+            <w:r>
+              <w:t xml:space="preserve"> how </w:t>
+            </w:r>
+            <w:proofErr w:type="spellStart"/>
+            <w:r>
+              <w:t>to</w:t>
+            </w:r>
+            <w:proofErr w:type="spellEnd"/>
+            <w:r>
+              <w:t xml:space="preserve"> </w:t>
+            </w:r>
+            <w:proofErr w:type="spellStart"/>
+            <w:r>
+              <w:t>use</w:t>
+            </w:r>
+            <w:proofErr w:type="spellEnd"/>
+            <w:r>
+              <w:t xml:space="preserve"> </w:t>
+            </w:r>
+            <w:proofErr w:type="gramStart"/>
+            <w:r>
+              <w:t>software</w:t>
+            </w:r>
+            <w:proofErr w:type="gramEnd"/>
+            <w:r>
+              <w:t xml:space="preserve"> </w:t>
+            </w:r>
+            <w:proofErr w:type="spellStart"/>
+            <w:r>
+              <w:t>tools</w:t>
+            </w:r>
+            <w:proofErr w:type="spellEnd"/>
+            <w:r>
+              <w:t xml:space="preserve"> </w:t>
+            </w:r>
+            <w:proofErr w:type="spellStart"/>
+            <w:r>
+              <w:t>properly</w:t>
+            </w:r>
+            <w:proofErr w:type="spellEnd"/>
+            <w:r>
+              <w:t xml:space="preserve">, </w:t>
+            </w:r>
+            <w:proofErr w:type="spellStart"/>
+            <w:r>
+              <w:t>and</w:t>
+            </w:r>
+            <w:proofErr w:type="spellEnd"/>
+            <w:r>
+              <w:t xml:space="preserve"> can </w:t>
+            </w:r>
+            <w:proofErr w:type="spellStart"/>
+            <w:r>
+              <w:t>access</w:t>
+            </w:r>
+            <w:proofErr w:type="spellEnd"/>
+            <w:r>
+              <w:t xml:space="preserve"> </w:t>
+            </w:r>
+            <w:proofErr w:type="spellStart"/>
+            <w:r>
+              <w:t>important</w:t>
+            </w:r>
+            <w:proofErr w:type="spellEnd"/>
+            <w:r>
+              <w:t xml:space="preserve"> </w:t>
+            </w:r>
+            <w:proofErr w:type="spellStart"/>
+            <w:r>
+              <w:t>documentations</w:t>
+            </w:r>
+            <w:proofErr w:type="spellEnd"/>
+            <w:r>
+              <w:t xml:space="preserve"> </w:t>
+            </w:r>
+            <w:proofErr w:type="spellStart"/>
+            <w:r>
+              <w:t>about</w:t>
+            </w:r>
+            <w:proofErr w:type="spellEnd"/>
+            <w:r>
+              <w:t xml:space="preserve"> </w:t>
+            </w:r>
+            <w:proofErr w:type="spellStart"/>
+            <w:r>
+              <w:t>tools</w:t>
+            </w:r>
+            <w:proofErr w:type="spellEnd"/>
+            <w:r>
+              <w:t xml:space="preserve"> </w:t>
+            </w:r>
+            <w:proofErr w:type="spellStart"/>
+            <w:r>
+              <w:t>that</w:t>
+            </w:r>
+            <w:proofErr w:type="spellEnd"/>
+            <w:r>
+              <w:t xml:space="preserve"> </w:t>
+            </w:r>
+            <w:proofErr w:type="spellStart"/>
+            <w:r>
+              <w:t>we</w:t>
+            </w:r>
+            <w:proofErr w:type="spellEnd"/>
+            <w:r>
+              <w:t xml:space="preserve"> </w:t>
+            </w:r>
+            <w:proofErr w:type="spellStart"/>
+            <w:r>
+              <w:t>have</w:t>
+            </w:r>
+            <w:proofErr w:type="spellEnd"/>
+            <w:r>
+              <w:t xml:space="preserve"> </w:t>
+            </w:r>
+            <w:proofErr w:type="spellStart"/>
+            <w:r>
+              <w:t>specified</w:t>
+            </w:r>
+            <w:proofErr w:type="spellEnd"/>
+            <w:r>
+              <w:t xml:space="preserve"> </w:t>
+            </w:r>
+            <w:proofErr w:type="spellStart"/>
+            <w:r>
+              <w:t>for</w:t>
+            </w:r>
+            <w:proofErr w:type="spellEnd"/>
+            <w:r>
+              <w:t xml:space="preserve"> </w:t>
+            </w:r>
+            <w:proofErr w:type="spellStart"/>
+            <w:r>
+              <w:t>our</w:t>
+            </w:r>
+            <w:proofErr w:type="spellEnd"/>
+            <w:r>
+              <w:t xml:space="preserve"> </w:t>
+            </w:r>
+            <w:proofErr w:type="spellStart"/>
+            <w:r>
+              <w:t>project</w:t>
+            </w:r>
+            <w:proofErr w:type="spellEnd"/>
+            <w:r>
+              <w:t>.</w:t>
+            </w:r>
           </w:p>
         </w:tc>
       </w:tr>

</xml_diff>